<commit_message>
ADD a project in GitHub
</commit_message>
<xml_diff>
--- a/420. Bek-Nazarova. Laba 4.docx
+++ b/420. Bek-Nazarova. Laba 4.docx
@@ -806,6 +806,7 @@
       </w:r>
       <w:r>
         <w:rPr>
+          <w:noProof/>
           <w:lang w:val="en-US"/>
         </w:rPr>
         <w:drawing>
@@ -852,6 +853,249 @@
           <w:ilvl w:val="0"/>
           <w:numId w:val="1"/>
         </w:numPr>
+      </w:pPr>
+      <w:r>
+        <w:t xml:space="preserve">переносим файл с отчетом о лабе в папку, и передаем ее в </w:t>
+      </w:r>
+      <w:r>
+        <w:rPr>
+          <w:lang w:val="en-US"/>
+        </w:rPr>
+        <w:t>INDEX</w:t>
+      </w:r>
+      <w:r>
+        <w:t xml:space="preserve"> локального гита</w:t>
+      </w:r>
+    </w:p>
+    <w:p>
+      <w:pPr>
+        <w:pStyle w:val="a4"/>
+        <w:rPr>
+          <w:lang w:val="en-GB"/>
+        </w:rPr>
+      </w:pPr>
+      <w:r>
+        <w:drawing>
+          <wp:inline distT="0" distB="0" distL="0" distR="0" wp14:anchorId="3C2A71B5" wp14:editId="08C6E97E">
+            <wp:extent cx="5940425" cy="2928620"/>
+            <wp:effectExtent l="0" t="0" r="3175" b="5080"/>
+            <wp:docPr id="2" name="Рисунок 2" descr="Изображение выглядит как текст&#10;&#10;Автоматически созданное описание"/>
+            <wp:cNvGraphicFramePr>
+              <a:graphicFrameLocks xmlns:a="http://schemas.openxmlformats.org/drawingml/2006/main" noChangeAspect="1"/>
+            </wp:cNvGraphicFramePr>
+            <a:graphic xmlns:a="http://schemas.openxmlformats.org/drawingml/2006/main">
+              <a:graphicData uri="http://schemas.openxmlformats.org/drawingml/2006/picture">
+                <pic:pic xmlns:pic="http://schemas.openxmlformats.org/drawingml/2006/picture">
+                  <pic:nvPicPr>
+                    <pic:cNvPr id="2" name="Рисунок 2" descr="Изображение выглядит как текст&#10;&#10;Автоматически созданное описание"/>
+                    <pic:cNvPicPr/>
+                  </pic:nvPicPr>
+                  <pic:blipFill>
+                    <a:blip r:embed="rId6"/>
+                    <a:stretch>
+                      <a:fillRect/>
+                    </a:stretch>
+                  </pic:blipFill>
+                  <pic:spPr>
+                    <a:xfrm>
+                      <a:off x="0" y="0"/>
+                      <a:ext cx="5940425" cy="2928620"/>
+                    </a:xfrm>
+                    <a:prstGeom prst="rect">
+                      <a:avLst/>
+                    </a:prstGeom>
+                  </pic:spPr>
+                </pic:pic>
+              </a:graphicData>
+            </a:graphic>
+          </wp:inline>
+        </w:drawing>
+      </w:r>
+      <w:r>
+        <w:rPr>
+          <w:lang w:val="en-GB"/>
+        </w:rPr>
+        <w:t xml:space="preserve"> </w:t>
+      </w:r>
+    </w:p>
+    <w:p>
+      <w:pPr>
+        <w:pStyle w:val="a4"/>
+        <w:numPr>
+          <w:ilvl w:val="0"/>
+          <w:numId w:val="1"/>
+        </w:numPr>
+      </w:pPr>
+      <w:r>
+        <w:t>делаем коммит в локальном гите</w:t>
+      </w:r>
+      <w:r>
+        <w:drawing>
+          <wp:inline distT="0" distB="0" distL="0" distR="0" wp14:anchorId="14B905FC" wp14:editId="47EC5CB2">
+            <wp:extent cx="5940425" cy="892175"/>
+            <wp:effectExtent l="0" t="0" r="3175" b="3175"/>
+            <wp:docPr id="3" name="Рисунок 3" descr="Изображение выглядит как текст&#10;&#10;Автоматически созданное описание"/>
+            <wp:cNvGraphicFramePr>
+              <a:graphicFrameLocks xmlns:a="http://schemas.openxmlformats.org/drawingml/2006/main" noChangeAspect="1"/>
+            </wp:cNvGraphicFramePr>
+            <a:graphic xmlns:a="http://schemas.openxmlformats.org/drawingml/2006/main">
+              <a:graphicData uri="http://schemas.openxmlformats.org/drawingml/2006/picture">
+                <pic:pic xmlns:pic="http://schemas.openxmlformats.org/drawingml/2006/picture">
+                  <pic:nvPicPr>
+                    <pic:cNvPr id="3" name="Рисунок 3" descr="Изображение выглядит как текст&#10;&#10;Автоматически созданное описание"/>
+                    <pic:cNvPicPr/>
+                  </pic:nvPicPr>
+                  <pic:blipFill>
+                    <a:blip r:embed="rId7"/>
+                    <a:stretch>
+                      <a:fillRect/>
+                    </a:stretch>
+                  </pic:blipFill>
+                  <pic:spPr>
+                    <a:xfrm>
+                      <a:off x="0" y="0"/>
+                      <a:ext cx="5940425" cy="892175"/>
+                    </a:xfrm>
+                    <a:prstGeom prst="rect">
+                      <a:avLst/>
+                    </a:prstGeom>
+                  </pic:spPr>
+                </pic:pic>
+              </a:graphicData>
+            </a:graphic>
+          </wp:inline>
+        </w:drawing>
+      </w:r>
+    </w:p>
+    <w:p/>
+    <w:p/>
+    <w:p/>
+    <w:p/>
+    <w:p/>
+    <w:p>
+      <w:pPr>
+        <w:pStyle w:val="a4"/>
+        <w:numPr>
+          <w:ilvl w:val="0"/>
+          <w:numId w:val="1"/>
+        </w:numPr>
+      </w:pPr>
+      <w:r>
+        <w:lastRenderedPageBreak/>
+        <w:t>и с помощью пуша отправляем наш коммит на сервер</w:t>
+      </w:r>
+    </w:p>
+    <w:p>
+      <w:pPr>
+        <w:pStyle w:val="a4"/>
+        <w:rPr>
+          <w:lang w:val="en-US"/>
+        </w:rPr>
+      </w:pPr>
+      <w:r>
+        <w:rPr>
+          <w:lang w:val="en-US"/>
+        </w:rPr>
+        <w:drawing>
+          <wp:inline distT="0" distB="0" distL="0" distR="0" wp14:anchorId="672FCB44" wp14:editId="2C1F5E23">
+            <wp:extent cx="5940425" cy="1681480"/>
+            <wp:effectExtent l="0" t="0" r="3175" b="0"/>
+            <wp:docPr id="5" name="Рисунок 5" descr="Изображение выглядит как текст&#10;&#10;Автоматически созданное описание"/>
+            <wp:cNvGraphicFramePr>
+              <a:graphicFrameLocks xmlns:a="http://schemas.openxmlformats.org/drawingml/2006/main" noChangeAspect="1"/>
+            </wp:cNvGraphicFramePr>
+            <a:graphic xmlns:a="http://schemas.openxmlformats.org/drawingml/2006/main">
+              <a:graphicData uri="http://schemas.openxmlformats.org/drawingml/2006/picture">
+                <pic:pic xmlns:pic="http://schemas.openxmlformats.org/drawingml/2006/picture">
+                  <pic:nvPicPr>
+                    <pic:cNvPr id="5" name="Рисунок 5" descr="Изображение выглядит как текст&#10;&#10;Автоматически созданное описание"/>
+                    <pic:cNvPicPr/>
+                  </pic:nvPicPr>
+                  <pic:blipFill>
+                    <a:blip r:embed="rId8"/>
+                    <a:stretch>
+                      <a:fillRect/>
+                    </a:stretch>
+                  </pic:blipFill>
+                  <pic:spPr>
+                    <a:xfrm>
+                      <a:off x="0" y="0"/>
+                      <a:ext cx="5940425" cy="1681480"/>
+                    </a:xfrm>
+                    <a:prstGeom prst="rect">
+                      <a:avLst/>
+                    </a:prstGeom>
+                  </pic:spPr>
+                </pic:pic>
+              </a:graphicData>
+            </a:graphic>
+          </wp:inline>
+        </w:drawing>
+      </w:r>
+      <w:r>
+        <w:rPr>
+          <w:lang w:val="en-US"/>
+        </w:rPr>
+        <w:drawing>
+          <wp:inline distT="0" distB="0" distL="0" distR="0" wp14:anchorId="2F9EF18A" wp14:editId="00392127">
+            <wp:extent cx="5940425" cy="1797685"/>
+            <wp:effectExtent l="0" t="0" r="3175" b="0"/>
+            <wp:docPr id="6" name="Рисунок 6" descr="Изображение выглядит как текст, снимок экрана, монитор, черный&#10;&#10;Автоматически созданное описание"/>
+            <wp:cNvGraphicFramePr>
+              <a:graphicFrameLocks xmlns:a="http://schemas.openxmlformats.org/drawingml/2006/main" noChangeAspect="1"/>
+            </wp:cNvGraphicFramePr>
+            <a:graphic xmlns:a="http://schemas.openxmlformats.org/drawingml/2006/main">
+              <a:graphicData uri="http://schemas.openxmlformats.org/drawingml/2006/picture">
+                <pic:pic xmlns:pic="http://schemas.openxmlformats.org/drawingml/2006/picture">
+                  <pic:nvPicPr>
+                    <pic:cNvPr id="6" name="Рисунок 6" descr="Изображение выглядит как текст, снимок экрана, монитор, черный&#10;&#10;Автоматически созданное описание"/>
+                    <pic:cNvPicPr/>
+                  </pic:nvPicPr>
+                  <pic:blipFill>
+                    <a:blip r:embed="rId9"/>
+                    <a:stretch>
+                      <a:fillRect/>
+                    </a:stretch>
+                  </pic:blipFill>
+                  <pic:spPr>
+                    <a:xfrm>
+                      <a:off x="0" y="0"/>
+                      <a:ext cx="5940425" cy="1797685"/>
+                    </a:xfrm>
+                    <a:prstGeom prst="rect">
+                      <a:avLst/>
+                    </a:prstGeom>
+                  </pic:spPr>
+                </pic:pic>
+              </a:graphicData>
+            </a:graphic>
+          </wp:inline>
+        </w:drawing>
+      </w:r>
+    </w:p>
+    <w:p>
+      <w:pPr>
+        <w:pStyle w:val="a4"/>
+        <w:rPr>
+          <w:lang w:val="en-US"/>
+        </w:rPr>
+      </w:pPr>
+      <w:hyperlink r:id="rId10" w:history="1">
+        <w:r>
+          <w:rPr>
+            <w:rStyle w:val="a5"/>
+            <w:lang w:val="en-US"/>
+          </w:rPr>
+          <w:t>https://github.com/AsyaTiio/Laba</w:t>
+        </w:r>
+      </w:hyperlink>
+    </w:p>
+    <w:p>
+      <w:pPr>
+        <w:pStyle w:val="a4"/>
+        <w:rPr>
+          <w:lang w:val="en-US"/>
+        </w:rPr>
       </w:pPr>
     </w:p>
     <w:sectPr>
@@ -1415,6 +1659,29 @@
       <w:contextualSpacing/>
     </w:pPr>
   </w:style>
+  <w:style w:type="character" w:styleId="a5">
+    <w:name w:val="Hyperlink"/>
+    <w:basedOn w:val="a0"/>
+    <w:uiPriority w:val="99"/>
+    <w:unhideWhenUsed/>
+    <w:rsid w:val="00C86D3E"/>
+    <w:rPr>
+      <w:color w:val="0563C1" w:themeColor="hyperlink"/>
+      <w:u w:val="single"/>
+    </w:rPr>
+  </w:style>
+  <w:style w:type="character" w:styleId="a6">
+    <w:name w:val="Unresolved Mention"/>
+    <w:basedOn w:val="a0"/>
+    <w:uiPriority w:val="99"/>
+    <w:semiHidden/>
+    <w:unhideWhenUsed/>
+    <w:rsid w:val="00C86D3E"/>
+    <w:rPr>
+      <w:color w:val="605E5C"/>
+      <w:shd w:val="clear" w:color="auto" w:fill="E1DFDD"/>
+    </w:rPr>
+  </w:style>
 </w:styles>
 </file>
 

</xml_diff>